<commit_message>
main updates registartion - added more transformations - fixed auto result image size - started filling documentations
</commit_message>
<xml_diff>
--- a/docs/final_report.docx
+++ b/docs/final_report.docx
@@ -344,21 +344,1285 @@
     <w:p>
       <w:pPr>
         <w:rPr>
-          <w:rtl/>
-        </w:rPr>
-      </w:pPr>
-    </w:p>
-    <w:p>
-      <w:pPr>
-        <w:rPr>
-          <w:rtl/>
-        </w:rPr>
-      </w:pPr>
-      <w:bookmarkStart w:id="0" w:name="_GoBack"/>
-      <w:bookmarkEnd w:id="0"/>
+          <w:rFonts w:hint="cs"/>
+          <w:rtl/>
+        </w:rPr>
+      </w:pPr>
+    </w:p>
+    <w:p>
+      <w:pPr>
+        <w:rPr>
+          <w:u w:val="single"/>
+          <w:rtl/>
+        </w:rPr>
+      </w:pPr>
+      <w:r>
+        <w:rPr>
+          <w:rFonts w:hint="cs"/>
+          <w:u w:val="single"/>
+          <w:rtl/>
+        </w:rPr>
+        <w:lastRenderedPageBreak/>
+        <w:t>בפרוייק</w:t>
+      </w:r>
+      <w:r>
+        <w:rPr>
+          <w:rFonts w:hint="cs"/>
+          <w:u w:val="single"/>
+          <w:rtl/>
+        </w:rPr>
+        <w:t>ט זה בחרנו לעבוד על תמונה מקורית שלנו</w:t>
+      </w:r>
+      <w:r>
+        <w:rPr>
+          <w:rFonts w:hint="cs"/>
+          <w:u w:val="single"/>
+          <w:rtl/>
+        </w:rPr>
+        <w:t>:</w:t>
+      </w:r>
+    </w:p>
+    <w:p>
+      <w:pPr>
+        <w:rPr>
+          <w:b/>
+          <w:bCs/>
+          <w:sz w:val="56"/>
+          <w:szCs w:val="56"/>
+          <w:u w:val="single"/>
+          <w:rtl/>
+        </w:rPr>
+      </w:pPr>
+      <w:r>
+        <w:rPr>
+          <w:rFonts w:cs="Arial"/>
+          <w:b/>
+          <w:bCs/>
+          <w:noProof/>
+          <w:sz w:val="56"/>
+          <w:szCs w:val="56"/>
+          <w:u w:val="single"/>
+          <w:rtl/>
+        </w:rPr>
+        <w:drawing>
+          <wp:inline distT="0" distB="0" distL="0" distR="0">
+            <wp:extent cx="4639591" cy="3838575"/>
+            <wp:effectExtent l="0" t="0" r="8890" b="0"/>
+            <wp:docPr id="3" name="Picture 3" descr="C:\Users\dan\Documents\imageProcessingProject\image_resources\sample.png"/>
+            <wp:cNvGraphicFramePr>
+              <a:graphicFrameLocks xmlns:a="http://schemas.openxmlformats.org/drawingml/2006/main" noChangeAspect="1"/>
+            </wp:cNvGraphicFramePr>
+            <a:graphic xmlns:a="http://schemas.openxmlformats.org/drawingml/2006/main">
+              <a:graphicData uri="http://schemas.openxmlformats.org/drawingml/2006/picture">
+                <pic:pic xmlns:pic="http://schemas.openxmlformats.org/drawingml/2006/picture">
+                  <pic:nvPicPr>
+                    <pic:cNvPr id="0" name="Picture 3" descr="C:\Users\dan\Documents\imageProcessingProject\image_resources\sample.png"/>
+                    <pic:cNvPicPr>
+                      <a:picLocks noChangeAspect="1" noChangeArrowheads="1"/>
+                    </pic:cNvPicPr>
+                  </pic:nvPicPr>
+                  <pic:blipFill>
+                    <a:blip r:embed="rId8">
+                      <a:extLst>
+                        <a:ext uri="{28A0092B-C50C-407E-A947-70E740481C1C}">
+                          <a14:useLocalDpi xmlns:a14="http://schemas.microsoft.com/office/drawing/2010/main" val="0"/>
+                        </a:ext>
+                      </a:extLst>
+                    </a:blip>
+                    <a:srcRect/>
+                    <a:stretch>
+                      <a:fillRect/>
+                    </a:stretch>
+                  </pic:blipFill>
+                  <pic:spPr bwMode="auto">
+                    <a:xfrm>
+                      <a:off x="0" y="0"/>
+                      <a:ext cx="4673181" cy="3866366"/>
+                    </a:xfrm>
+                    <a:prstGeom prst="rect">
+                      <a:avLst/>
+                    </a:prstGeom>
+                    <a:noFill/>
+                    <a:ln>
+                      <a:noFill/>
+                    </a:ln>
+                  </pic:spPr>
+                </pic:pic>
+              </a:graphicData>
+            </a:graphic>
+          </wp:inline>
+        </w:drawing>
+      </w:r>
+    </w:p>
+    <w:p>
+      <w:pPr>
+        <w:rPr>
+          <w:u w:val="single"/>
+          <w:rtl/>
+        </w:rPr>
+      </w:pPr>
+      <w:r>
+        <w:rPr>
+          <w:rFonts w:hint="cs"/>
+          <w:u w:val="single"/>
+          <w:rtl/>
+        </w:rPr>
+        <w:t>אותה תמונה בשחור לבן:</w:t>
+      </w:r>
+    </w:p>
+    <w:p>
+      <w:pPr>
+        <w:rPr>
+          <w:u w:val="single"/>
+        </w:rPr>
+      </w:pPr>
+      <w:r>
+        <w:rPr>
+          <w:rFonts w:cs="Arial"/>
+          <w:noProof/>
+          <w:u w:val="single"/>
+          <w:rtl/>
+        </w:rPr>
+        <w:drawing>
+          <wp:inline distT="0" distB="0" distL="0" distR="0">
+            <wp:extent cx="4674129" cy="3867150"/>
+            <wp:effectExtent l="0" t="0" r="0" b="0"/>
+            <wp:docPr id="5" name="Picture 5" descr="C:\Users\dan\Documents\imageProcessingProject\image_output\original_bw.png"/>
+            <wp:cNvGraphicFramePr>
+              <a:graphicFrameLocks xmlns:a="http://schemas.openxmlformats.org/drawingml/2006/main" noChangeAspect="1"/>
+            </wp:cNvGraphicFramePr>
+            <a:graphic xmlns:a="http://schemas.openxmlformats.org/drawingml/2006/main">
+              <a:graphicData uri="http://schemas.openxmlformats.org/drawingml/2006/picture">
+                <pic:pic xmlns:pic="http://schemas.openxmlformats.org/drawingml/2006/picture">
+                  <pic:nvPicPr>
+                    <pic:cNvPr id="0" name="Picture 5" descr="C:\Users\dan\Documents\imageProcessingProject\image_output\original_bw.png"/>
+                    <pic:cNvPicPr>
+                      <a:picLocks noChangeAspect="1" noChangeArrowheads="1"/>
+                    </pic:cNvPicPr>
+                  </pic:nvPicPr>
+                  <pic:blipFill>
+                    <a:blip r:embed="rId9">
+                      <a:extLst>
+                        <a:ext uri="{28A0092B-C50C-407E-A947-70E740481C1C}">
+                          <a14:useLocalDpi xmlns:a14="http://schemas.microsoft.com/office/drawing/2010/main" val="0"/>
+                        </a:ext>
+                      </a:extLst>
+                    </a:blip>
+                    <a:srcRect/>
+                    <a:stretch>
+                      <a:fillRect/>
+                    </a:stretch>
+                  </pic:blipFill>
+                  <pic:spPr bwMode="auto">
+                    <a:xfrm>
+                      <a:off x="0" y="0"/>
+                      <a:ext cx="4697633" cy="3886596"/>
+                    </a:xfrm>
+                    <a:prstGeom prst="rect">
+                      <a:avLst/>
+                    </a:prstGeom>
+                    <a:noFill/>
+                    <a:ln>
+                      <a:noFill/>
+                    </a:ln>
+                  </pic:spPr>
+                </pic:pic>
+              </a:graphicData>
+            </a:graphic>
+          </wp:inline>
+        </w:drawing>
+      </w:r>
+    </w:p>
+    <w:p>
+      <w:pPr>
+        <w:rPr>
+          <w:rFonts w:hint="cs"/>
+          <w:b/>
+          <w:bCs/>
+          <w:sz w:val="32"/>
+          <w:szCs w:val="32"/>
+          <w:u w:val="single"/>
+        </w:rPr>
+      </w:pPr>
+    </w:p>
+    <w:p>
+      <w:pPr>
+        <w:pStyle w:val="ListParagraph"/>
+        <w:numPr>
+          <w:ilvl w:val="0"/>
+          <w:numId w:val="12"/>
+        </w:numPr>
+        <w:rPr>
+          <w:b/>
+          <w:bCs/>
+          <w:sz w:val="32"/>
+          <w:szCs w:val="32"/>
+          <w:u w:val="single"/>
+        </w:rPr>
+      </w:pPr>
+      <w:r>
+        <w:rPr>
+          <w:b/>
+          <w:bCs/>
+          <w:sz w:val="32"/>
+          <w:szCs w:val="32"/>
+          <w:u w:val="single"/>
+        </w:rPr>
+        <w:lastRenderedPageBreak/>
+        <w:t>Pre-Processing</w:t>
+      </w:r>
+      <w:r>
+        <w:rPr>
+          <w:rFonts w:hint="cs"/>
+          <w:b/>
+          <w:bCs/>
+          <w:sz w:val="32"/>
+          <w:szCs w:val="32"/>
+          <w:u w:val="single"/>
+          <w:rtl/>
+        </w:rPr>
+        <w:t>:</w:t>
+      </w:r>
+    </w:p>
+    <w:p>
+      <w:pPr>
+        <w:pStyle w:val="ListParagraph"/>
+        <w:rPr>
+          <w:rtl/>
+        </w:rPr>
+      </w:pPr>
+      <w:r>
+        <w:rPr>
+          <w:rFonts w:hint="cs"/>
+          <w:rtl/>
+        </w:rPr>
+        <w:t>בשלב ה</w:t>
+      </w:r>
+      <w:r>
+        <w:t>pre processing</w:t>
+      </w:r>
+      <w:r>
+        <w:rPr>
+          <w:rFonts w:hint="cs"/>
+        </w:rPr>
+        <w:t xml:space="preserve"> </w:t>
+      </w:r>
+      <w:r>
+        <w:rPr>
+          <w:rFonts w:hint="cs"/>
+          <w:rtl/>
+        </w:rPr>
+        <w:t xml:space="preserve"> העברנו על התמונה על פי הצורך פילטרים של חידוד או החלקה:</w:t>
+      </w:r>
+    </w:p>
+    <w:p>
+      <w:pPr>
+        <w:rPr>
+          <w:u w:val="single"/>
+          <w:rtl/>
+        </w:rPr>
+      </w:pPr>
+      <w:r>
+        <w:rPr>
+          <w:rFonts w:hint="cs"/>
+          <w:u w:val="single"/>
+          <w:rtl/>
+        </w:rPr>
+        <w:t>תוצאת פילטר חידוד:</w:t>
+      </w:r>
+    </w:p>
+    <w:p>
+      <w:pPr>
+        <w:rPr>
+          <w:u w:val="single"/>
+          <w:rtl/>
+        </w:rPr>
+      </w:pPr>
+      <w:r>
+        <w:rPr>
+          <w:rFonts w:cs="Arial"/>
+          <w:noProof/>
+          <w:u w:val="single"/>
+          <w:rtl/>
+        </w:rPr>
+        <w:drawing>
+          <wp:inline distT="0" distB="0" distL="0" distR="0">
+            <wp:extent cx="4579934" cy="3789218"/>
+            <wp:effectExtent l="0" t="0" r="0" b="1905"/>
+            <wp:docPr id="6" name="Picture 6" descr="C:\Users\dan\Documents\imageProcessingProject\image_output\PreProcessing\sharpenResult_1657703270.861027.png"/>
+            <wp:cNvGraphicFramePr>
+              <a:graphicFrameLocks xmlns:a="http://schemas.openxmlformats.org/drawingml/2006/main" noChangeAspect="1"/>
+            </wp:cNvGraphicFramePr>
+            <a:graphic xmlns:a="http://schemas.openxmlformats.org/drawingml/2006/main">
+              <a:graphicData uri="http://schemas.openxmlformats.org/drawingml/2006/picture">
+                <pic:pic xmlns:pic="http://schemas.openxmlformats.org/drawingml/2006/picture">
+                  <pic:nvPicPr>
+                    <pic:cNvPr id="0" name="Picture 6" descr="C:\Users\dan\Documents\imageProcessingProject\image_output\PreProcessing\sharpenResult_1657703270.861027.png"/>
+                    <pic:cNvPicPr>
+                      <a:picLocks noChangeAspect="1" noChangeArrowheads="1"/>
+                    </pic:cNvPicPr>
+                  </pic:nvPicPr>
+                  <pic:blipFill>
+                    <a:blip r:embed="rId10">
+                      <a:extLst>
+                        <a:ext uri="{28A0092B-C50C-407E-A947-70E740481C1C}">
+                          <a14:useLocalDpi xmlns:a14="http://schemas.microsoft.com/office/drawing/2010/main" val="0"/>
+                        </a:ext>
+                      </a:extLst>
+                    </a:blip>
+                    <a:srcRect/>
+                    <a:stretch>
+                      <a:fillRect/>
+                    </a:stretch>
+                  </pic:blipFill>
+                  <pic:spPr bwMode="auto">
+                    <a:xfrm>
+                      <a:off x="0" y="0"/>
+                      <a:ext cx="4600618" cy="3806331"/>
+                    </a:xfrm>
+                    <a:prstGeom prst="rect">
+                      <a:avLst/>
+                    </a:prstGeom>
+                    <a:noFill/>
+                    <a:ln>
+                      <a:noFill/>
+                    </a:ln>
+                  </pic:spPr>
+                </pic:pic>
+              </a:graphicData>
+            </a:graphic>
+          </wp:inline>
+        </w:drawing>
+      </w:r>
+    </w:p>
+    <w:p>
+      <w:pPr>
+        <w:rPr>
+          <w:u w:val="single"/>
+          <w:rtl/>
+        </w:rPr>
+      </w:pPr>
+      <w:r>
+        <w:rPr>
+          <w:rFonts w:hint="cs"/>
+          <w:u w:val="single"/>
+          <w:rtl/>
+        </w:rPr>
+        <w:t>תוצאת פילטר החלקה:</w:t>
+      </w:r>
+    </w:p>
+    <w:p>
+      <w:pPr>
+        <w:rPr>
+          <w:rFonts w:hint="cs"/>
+          <w:u w:val="single"/>
+          <w:rtl/>
+        </w:rPr>
+      </w:pPr>
+      <w:r>
+        <w:rPr>
+          <w:rFonts w:cs="Arial"/>
+          <w:noProof/>
+          <w:u w:val="single"/>
+          <w:rtl/>
+        </w:rPr>
+        <w:drawing>
+          <wp:inline distT="0" distB="0" distL="0" distR="0">
+            <wp:extent cx="4537364" cy="3753321"/>
+            <wp:effectExtent l="0" t="0" r="0" b="0"/>
+            <wp:docPr id="7" name="Picture 7" descr="C:\Users\dan\Documents\imageProcessingProject\image_output\PreProcessing\smoothResult_1657703289.0795262.png"/>
+            <wp:cNvGraphicFramePr>
+              <a:graphicFrameLocks xmlns:a="http://schemas.openxmlformats.org/drawingml/2006/main" noChangeAspect="1"/>
+            </wp:cNvGraphicFramePr>
+            <a:graphic xmlns:a="http://schemas.openxmlformats.org/drawingml/2006/main">
+              <a:graphicData uri="http://schemas.openxmlformats.org/drawingml/2006/picture">
+                <pic:pic xmlns:pic="http://schemas.openxmlformats.org/drawingml/2006/picture">
+                  <pic:nvPicPr>
+                    <pic:cNvPr id="0" name="Picture 7" descr="C:\Users\dan\Documents\imageProcessingProject\image_output\PreProcessing\smoothResult_1657703289.0795262.png"/>
+                    <pic:cNvPicPr>
+                      <a:picLocks noChangeAspect="1" noChangeArrowheads="1"/>
+                    </pic:cNvPicPr>
+                  </pic:nvPicPr>
+                  <pic:blipFill>
+                    <a:blip r:embed="rId11">
+                      <a:extLst>
+                        <a:ext uri="{28A0092B-C50C-407E-A947-70E740481C1C}">
+                          <a14:useLocalDpi xmlns:a14="http://schemas.microsoft.com/office/drawing/2010/main" val="0"/>
+                        </a:ext>
+                      </a:extLst>
+                    </a:blip>
+                    <a:srcRect/>
+                    <a:stretch>
+                      <a:fillRect/>
+                    </a:stretch>
+                  </pic:blipFill>
+                  <pic:spPr bwMode="auto">
+                    <a:xfrm>
+                      <a:off x="0" y="0"/>
+                      <a:ext cx="4547298" cy="3761538"/>
+                    </a:xfrm>
+                    <a:prstGeom prst="rect">
+                      <a:avLst/>
+                    </a:prstGeom>
+                    <a:noFill/>
+                    <a:ln>
+                      <a:noFill/>
+                    </a:ln>
+                  </pic:spPr>
+                </pic:pic>
+              </a:graphicData>
+            </a:graphic>
+          </wp:inline>
+        </w:drawing>
+      </w:r>
+    </w:p>
+    <w:p>
+      <w:pPr>
+        <w:pStyle w:val="ListParagraph"/>
+        <w:numPr>
+          <w:ilvl w:val="0"/>
+          <w:numId w:val="12"/>
+        </w:numPr>
+        <w:rPr>
+          <w:b/>
+          <w:bCs/>
+          <w:sz w:val="56"/>
+          <w:szCs w:val="56"/>
+          <w:u w:val="single"/>
+        </w:rPr>
+      </w:pPr>
+      <w:r>
+        <w:rPr>
+          <w:b/>
+          <w:bCs/>
+          <w:sz w:val="56"/>
+          <w:szCs w:val="56"/>
+          <w:u w:val="single"/>
+        </w:rPr>
+        <w:lastRenderedPageBreak/>
+        <w:t>G</w:t>
+      </w:r>
+      <w:r>
+        <w:rPr>
+          <w:b/>
+          <w:bCs/>
+          <w:sz w:val="56"/>
+          <w:szCs w:val="56"/>
+          <w:u w:val="single"/>
+        </w:rPr>
+        <w:t>eometric</w:t>
+      </w:r>
+      <w:r>
+        <w:rPr>
+          <w:b/>
+          <w:bCs/>
+          <w:sz w:val="56"/>
+          <w:szCs w:val="56"/>
+          <w:u w:val="single"/>
+        </w:rPr>
+        <w:t xml:space="preserve"> O</w:t>
+      </w:r>
+      <w:r>
+        <w:rPr>
+          <w:b/>
+          <w:bCs/>
+          <w:sz w:val="56"/>
+          <w:szCs w:val="56"/>
+          <w:u w:val="single"/>
+        </w:rPr>
+        <w:t>perators</w:t>
+      </w:r>
+      <w:r>
+        <w:rPr>
+          <w:rFonts w:hint="cs"/>
+          <w:b/>
+          <w:bCs/>
+          <w:sz w:val="56"/>
+          <w:szCs w:val="56"/>
+          <w:u w:val="single"/>
+          <w:rtl/>
+        </w:rPr>
+        <w:t>:</w:t>
+      </w:r>
+    </w:p>
+    <w:p>
+      <w:pPr>
+        <w:pStyle w:val="ListParagraph"/>
+        <w:rPr>
+          <w:rtl/>
+        </w:rPr>
+      </w:pPr>
+      <w:r>
+        <w:rPr>
+          <w:rFonts w:hint="cs"/>
+          <w:rtl/>
+        </w:rPr>
+        <w:t>בשלב זה, הרצנו אופרטורים מורפולוגים שונים על התמונה:</w:t>
+      </w:r>
+    </w:p>
+    <w:tbl>
+      <w:tblPr>
+        <w:tblStyle w:val="TableGrid"/>
+        <w:bidiVisual/>
+        <w:tblW w:w="0" w:type="auto"/>
+        <w:tblInd w:w="720" w:type="dxa"/>
+        <w:tblLook w:val="04A0" w:firstRow="1" w:lastRow="0" w:firstColumn="1" w:lastColumn="0" w:noHBand="0" w:noVBand="1"/>
+      </w:tblPr>
+      <w:tblGrid>
+        <w:gridCol w:w="2433"/>
+        <w:gridCol w:w="2571"/>
+        <w:gridCol w:w="2572"/>
+      </w:tblGrid>
+      <w:tr>
+        <w:tc>
+          <w:tcPr>
+            <w:tcW w:w="2765" w:type="dxa"/>
+          </w:tcPr>
+          <w:p>
+            <w:pPr>
+              <w:pStyle w:val="ListParagraph"/>
+              <w:ind w:left="0"/>
+              <w:jc w:val="center"/>
+              <w:rPr>
+                <w:highlight w:val="yellow"/>
+              </w:rPr>
+            </w:pPr>
+            <w:r>
+              <w:rPr>
+                <w:highlight w:val="yellow"/>
+              </w:rPr>
+              <w:t>Result</w:t>
+            </w:r>
+          </w:p>
+        </w:tc>
+        <w:tc>
+          <w:tcPr>
+            <w:tcW w:w="2765" w:type="dxa"/>
+          </w:tcPr>
+          <w:p>
+            <w:pPr>
+              <w:pStyle w:val="ListParagraph"/>
+              <w:ind w:left="0"/>
+              <w:jc w:val="center"/>
+              <w:rPr>
+                <w:highlight w:val="yellow"/>
+              </w:rPr>
+            </w:pPr>
+            <w:r>
+              <w:rPr>
+                <w:rFonts w:hint="cs"/>
+                <w:highlight w:val="yellow"/>
+              </w:rPr>
+              <w:t>T</w:t>
+            </w:r>
+            <w:r>
+              <w:rPr>
+                <w:highlight w:val="yellow"/>
+              </w:rPr>
+              <w:t>ransformation</w:t>
+            </w:r>
+          </w:p>
+        </w:tc>
+        <w:tc>
+          <w:tcPr>
+            <w:tcW w:w="2766" w:type="dxa"/>
+          </w:tcPr>
+          <w:p>
+            <w:pPr>
+              <w:pStyle w:val="ListParagraph"/>
+              <w:ind w:left="0"/>
+              <w:jc w:val="center"/>
+              <w:rPr>
+                <w:rFonts w:hint="cs"/>
+                <w:highlight w:val="yellow"/>
+                <w:rtl/>
+              </w:rPr>
+            </w:pPr>
+            <w:r>
+              <w:rPr>
+                <w:rFonts w:hint="cs"/>
+                <w:highlight w:val="yellow"/>
+              </w:rPr>
+              <w:t>T</w:t>
+            </w:r>
+            <w:r>
+              <w:rPr>
+                <w:highlight w:val="yellow"/>
+              </w:rPr>
+              <w:t>ransformation Name</w:t>
+            </w:r>
+          </w:p>
+        </w:tc>
+      </w:tr>
+      <w:tr>
+        <w:tc>
+          <w:tcPr>
+            <w:tcW w:w="2765" w:type="dxa"/>
+          </w:tcPr>
+          <w:p>
+            <w:pPr>
+              <w:pStyle w:val="ListParagraph"/>
+              <w:ind w:left="0"/>
+              <w:rPr>
+                <w:rtl/>
+              </w:rPr>
+            </w:pPr>
+          </w:p>
+        </w:tc>
+        <w:tc>
+          <w:tcPr>
+            <w:tcW w:w="2765" w:type="dxa"/>
+          </w:tcPr>
+          <w:p>
+            <w:pPr>
+              <w:pStyle w:val="ListParagraph"/>
+              <w:ind w:left="0"/>
+              <w:rPr>
+                <w:rtl/>
+              </w:rPr>
+            </w:pPr>
+          </w:p>
+        </w:tc>
+        <w:tc>
+          <w:tcPr>
+            <w:tcW w:w="2766" w:type="dxa"/>
+          </w:tcPr>
+          <w:p>
+            <w:pPr>
+              <w:pStyle w:val="ListParagraph"/>
+              <w:bidi w:val="0"/>
+              <w:ind w:left="0"/>
+            </w:pPr>
+            <w:bookmarkStart w:id="0" w:name="_GoBack"/>
+            <w:bookmarkEnd w:id="0"/>
+          </w:p>
+        </w:tc>
+      </w:tr>
+      <w:tr>
+        <w:tc>
+          <w:tcPr>
+            <w:tcW w:w="2765" w:type="dxa"/>
+          </w:tcPr>
+          <w:p>
+            <w:pPr>
+              <w:pStyle w:val="ListParagraph"/>
+              <w:ind w:left="0"/>
+              <w:rPr>
+                <w:rtl/>
+              </w:rPr>
+            </w:pPr>
+          </w:p>
+        </w:tc>
+        <w:tc>
+          <w:tcPr>
+            <w:tcW w:w="2765" w:type="dxa"/>
+          </w:tcPr>
+          <w:p>
+            <w:pPr>
+              <w:pStyle w:val="ListParagraph"/>
+              <w:ind w:left="0"/>
+              <w:rPr>
+                <w:rtl/>
+              </w:rPr>
+            </w:pPr>
+          </w:p>
+        </w:tc>
+        <w:tc>
+          <w:tcPr>
+            <w:tcW w:w="2766" w:type="dxa"/>
+          </w:tcPr>
+          <w:p>
+            <w:pPr>
+              <w:pStyle w:val="ListParagraph"/>
+              <w:ind w:left="0"/>
+              <w:rPr>
+                <w:rtl/>
+              </w:rPr>
+            </w:pPr>
+          </w:p>
+        </w:tc>
+      </w:tr>
+    </w:tbl>
+    <w:p>
+      <w:pPr>
+        <w:pStyle w:val="ListParagraph"/>
+        <w:rPr>
+          <w:rtl/>
+        </w:rPr>
+      </w:pPr>
+    </w:p>
+    <w:p>
+      <w:pPr>
+        <w:pStyle w:val="ListParagraph"/>
+        <w:rPr>
+          <w:b/>
+          <w:bCs/>
+          <w:u w:val="single"/>
+          <w:rtl/>
+        </w:rPr>
+      </w:pPr>
+    </w:p>
+    <w:p>
+      <w:pPr>
+        <w:pStyle w:val="ListParagraph"/>
+        <w:rPr>
+          <w:b/>
+          <w:bCs/>
+          <w:u w:val="single"/>
+          <w:rtl/>
+        </w:rPr>
+      </w:pPr>
+    </w:p>
+    <w:p>
+      <w:pPr>
+        <w:pStyle w:val="ListParagraph"/>
+        <w:rPr>
+          <w:b/>
+          <w:bCs/>
+          <w:u w:val="single"/>
+          <w:rtl/>
+        </w:rPr>
+      </w:pPr>
+    </w:p>
+    <w:p>
+      <w:pPr>
+        <w:pStyle w:val="ListParagraph"/>
+        <w:rPr>
+          <w:b/>
+          <w:bCs/>
+          <w:u w:val="single"/>
+          <w:rtl/>
+        </w:rPr>
+      </w:pPr>
+    </w:p>
+    <w:p>
+      <w:pPr>
+        <w:pStyle w:val="ListParagraph"/>
+        <w:rPr>
+          <w:rFonts w:hint="cs"/>
+          <w:b/>
+          <w:bCs/>
+          <w:u w:val="single"/>
+          <w:rtl/>
+        </w:rPr>
+      </w:pPr>
+    </w:p>
+    <w:p>
+      <w:pPr>
+        <w:pStyle w:val="ListParagraph"/>
+        <w:rPr>
+          <w:b/>
+          <w:bCs/>
+          <w:u w:val="single"/>
+          <w:rtl/>
+        </w:rPr>
+      </w:pPr>
+    </w:p>
+    <w:p>
+      <w:pPr>
+        <w:pStyle w:val="ListParagraph"/>
+        <w:rPr>
+          <w:b/>
+          <w:bCs/>
+          <w:u w:val="single"/>
+          <w:rtl/>
+        </w:rPr>
+      </w:pPr>
+    </w:p>
+    <w:p>
+      <w:pPr>
+        <w:pStyle w:val="ListParagraph"/>
+        <w:rPr>
+          <w:b/>
+          <w:bCs/>
+          <w:u w:val="single"/>
+          <w:rtl/>
+        </w:rPr>
+      </w:pPr>
+    </w:p>
+    <w:p>
+      <w:pPr>
+        <w:pStyle w:val="ListParagraph"/>
+        <w:rPr>
+          <w:b/>
+          <w:bCs/>
+          <w:u w:val="single"/>
+          <w:rtl/>
+        </w:rPr>
+      </w:pPr>
+    </w:p>
+    <w:p>
+      <w:pPr>
+        <w:pStyle w:val="ListParagraph"/>
+        <w:rPr>
+          <w:b/>
+          <w:bCs/>
+          <w:u w:val="single"/>
+          <w:rtl/>
+        </w:rPr>
+      </w:pPr>
+    </w:p>
+    <w:p>
+      <w:pPr>
+        <w:pStyle w:val="ListParagraph"/>
+        <w:rPr>
+          <w:b/>
+          <w:bCs/>
+          <w:u w:val="single"/>
+          <w:rtl/>
+        </w:rPr>
+      </w:pPr>
+    </w:p>
+    <w:p>
+      <w:pPr>
+        <w:pStyle w:val="ListParagraph"/>
+        <w:rPr>
+          <w:b/>
+          <w:bCs/>
+          <w:u w:val="single"/>
+          <w:rtl/>
+        </w:rPr>
+      </w:pPr>
+    </w:p>
+    <w:p>
+      <w:pPr>
+        <w:pStyle w:val="ListParagraph"/>
+        <w:rPr>
+          <w:b/>
+          <w:bCs/>
+          <w:u w:val="single"/>
+          <w:rtl/>
+        </w:rPr>
+      </w:pPr>
+    </w:p>
+    <w:p>
+      <w:pPr>
+        <w:pStyle w:val="ListParagraph"/>
+        <w:rPr>
+          <w:b/>
+          <w:bCs/>
+          <w:u w:val="single"/>
+          <w:rtl/>
+        </w:rPr>
+      </w:pPr>
+    </w:p>
+    <w:p>
+      <w:pPr>
+        <w:pStyle w:val="ListParagraph"/>
+        <w:rPr>
+          <w:b/>
+          <w:bCs/>
+          <w:u w:val="single"/>
+          <w:rtl/>
+        </w:rPr>
+      </w:pPr>
+    </w:p>
+    <w:p>
+      <w:pPr>
+        <w:pStyle w:val="ListParagraph"/>
+        <w:rPr>
+          <w:b/>
+          <w:bCs/>
+          <w:u w:val="single"/>
+          <w:rtl/>
+        </w:rPr>
+      </w:pPr>
+    </w:p>
+    <w:p>
+      <w:pPr>
+        <w:pStyle w:val="ListParagraph"/>
+        <w:rPr>
+          <w:b/>
+          <w:bCs/>
+          <w:u w:val="single"/>
+          <w:rtl/>
+        </w:rPr>
+      </w:pPr>
+    </w:p>
+    <w:p>
+      <w:pPr>
+        <w:pStyle w:val="ListParagraph"/>
+        <w:rPr>
+          <w:b/>
+          <w:bCs/>
+          <w:u w:val="single"/>
+          <w:rtl/>
+        </w:rPr>
+      </w:pPr>
+    </w:p>
+    <w:p>
+      <w:pPr>
+        <w:pStyle w:val="ListParagraph"/>
+        <w:rPr>
+          <w:b/>
+          <w:bCs/>
+          <w:u w:val="single"/>
+          <w:rtl/>
+        </w:rPr>
+      </w:pPr>
+    </w:p>
+    <w:p>
+      <w:pPr>
+        <w:pStyle w:val="ListParagraph"/>
+        <w:rPr>
+          <w:b/>
+          <w:bCs/>
+          <w:u w:val="single"/>
+          <w:rtl/>
+        </w:rPr>
+      </w:pPr>
+    </w:p>
+    <w:p>
+      <w:pPr>
+        <w:pStyle w:val="ListParagraph"/>
+        <w:rPr>
+          <w:b/>
+          <w:bCs/>
+          <w:u w:val="single"/>
+          <w:rtl/>
+        </w:rPr>
+      </w:pPr>
+    </w:p>
+    <w:p>
+      <w:pPr>
+        <w:pStyle w:val="ListParagraph"/>
+        <w:rPr>
+          <w:b/>
+          <w:bCs/>
+          <w:u w:val="single"/>
+          <w:rtl/>
+        </w:rPr>
+      </w:pPr>
+    </w:p>
+    <w:p>
+      <w:pPr>
+        <w:pStyle w:val="ListParagraph"/>
+        <w:rPr>
+          <w:b/>
+          <w:bCs/>
+          <w:u w:val="single"/>
+          <w:rtl/>
+        </w:rPr>
+      </w:pPr>
+    </w:p>
+    <w:p>
+      <w:pPr>
+        <w:pStyle w:val="ListParagraph"/>
+        <w:rPr>
+          <w:b/>
+          <w:bCs/>
+          <w:u w:val="single"/>
+          <w:rtl/>
+        </w:rPr>
+      </w:pPr>
+    </w:p>
+    <w:p>
+      <w:pPr>
+        <w:pStyle w:val="ListParagraph"/>
+        <w:rPr>
+          <w:b/>
+          <w:bCs/>
+          <w:u w:val="single"/>
+          <w:rtl/>
+        </w:rPr>
+      </w:pPr>
+    </w:p>
+    <w:p>
+      <w:pPr>
+        <w:pStyle w:val="ListParagraph"/>
+        <w:rPr>
+          <w:b/>
+          <w:bCs/>
+          <w:u w:val="single"/>
+          <w:rtl/>
+        </w:rPr>
+      </w:pPr>
+    </w:p>
+    <w:p>
+      <w:pPr>
+        <w:pStyle w:val="ListParagraph"/>
+        <w:rPr>
+          <w:b/>
+          <w:bCs/>
+          <w:u w:val="single"/>
+          <w:rtl/>
+        </w:rPr>
+      </w:pPr>
+    </w:p>
+    <w:p>
+      <w:pPr>
+        <w:pStyle w:val="ListParagraph"/>
+        <w:rPr>
+          <w:b/>
+          <w:bCs/>
+          <w:u w:val="single"/>
+          <w:rtl/>
+        </w:rPr>
+      </w:pPr>
+    </w:p>
+    <w:p>
+      <w:pPr>
+        <w:pStyle w:val="ListParagraph"/>
+        <w:rPr>
+          <w:b/>
+          <w:bCs/>
+          <w:u w:val="single"/>
+          <w:rtl/>
+        </w:rPr>
+      </w:pPr>
+    </w:p>
+    <w:p>
+      <w:pPr>
+        <w:pStyle w:val="ListParagraph"/>
+        <w:rPr>
+          <w:b/>
+          <w:bCs/>
+          <w:u w:val="single"/>
+          <w:rtl/>
+        </w:rPr>
+      </w:pPr>
+    </w:p>
+    <w:p>
+      <w:pPr>
+        <w:pStyle w:val="ListParagraph"/>
+        <w:rPr>
+          <w:b/>
+          <w:bCs/>
+          <w:u w:val="single"/>
+          <w:rtl/>
+        </w:rPr>
+      </w:pPr>
+    </w:p>
+    <w:p>
+      <w:pPr>
+        <w:pStyle w:val="ListParagraph"/>
+        <w:rPr>
+          <w:b/>
+          <w:bCs/>
+          <w:u w:val="single"/>
+          <w:rtl/>
+        </w:rPr>
+      </w:pPr>
+    </w:p>
+    <w:p>
+      <w:pPr>
+        <w:pStyle w:val="ListParagraph"/>
+        <w:rPr>
+          <w:b/>
+          <w:bCs/>
+          <w:u w:val="single"/>
+          <w:rtl/>
+        </w:rPr>
+      </w:pPr>
+    </w:p>
+    <w:p>
+      <w:pPr>
+        <w:pStyle w:val="ListParagraph"/>
+        <w:rPr>
+          <w:b/>
+          <w:bCs/>
+          <w:u w:val="single"/>
+          <w:rtl/>
+        </w:rPr>
+      </w:pPr>
+    </w:p>
+    <w:p>
+      <w:pPr>
+        <w:pStyle w:val="ListParagraph"/>
+        <w:rPr>
+          <w:b/>
+          <w:bCs/>
+          <w:u w:val="single"/>
+          <w:rtl/>
+        </w:rPr>
+      </w:pPr>
+    </w:p>
+    <w:p>
+      <w:pPr>
+        <w:pStyle w:val="ListParagraph"/>
+        <w:rPr>
+          <w:b/>
+          <w:bCs/>
+          <w:u w:val="single"/>
+          <w:rtl/>
+        </w:rPr>
+      </w:pPr>
+    </w:p>
+    <w:p>
+      <w:pPr>
+        <w:pStyle w:val="ListParagraph"/>
+        <w:rPr>
+          <w:b/>
+          <w:bCs/>
+          <w:u w:val="single"/>
+          <w:rtl/>
+        </w:rPr>
+      </w:pPr>
+    </w:p>
+    <w:p>
+      <w:pPr>
+        <w:pStyle w:val="ListParagraph"/>
+        <w:rPr>
+          <w:b/>
+          <w:bCs/>
+          <w:u w:val="single"/>
+          <w:rtl/>
+        </w:rPr>
+      </w:pPr>
+    </w:p>
+    <w:p>
+      <w:pPr>
+        <w:pStyle w:val="ListParagraph"/>
+        <w:rPr>
+          <w:b/>
+          <w:bCs/>
+          <w:u w:val="single"/>
+          <w:rtl/>
+        </w:rPr>
+      </w:pPr>
+    </w:p>
+    <w:p>
+      <w:pPr>
+        <w:pStyle w:val="ListParagraph"/>
+        <w:rPr>
+          <w:b/>
+          <w:bCs/>
+          <w:u w:val="single"/>
+          <w:rtl/>
+        </w:rPr>
+      </w:pPr>
+    </w:p>
+    <w:p>
+      <w:pPr>
+        <w:pStyle w:val="ListParagraph"/>
+        <w:rPr>
+          <w:b/>
+          <w:bCs/>
+          <w:u w:val="single"/>
+          <w:rtl/>
+        </w:rPr>
+      </w:pPr>
+    </w:p>
+    <w:p>
+      <w:pPr>
+        <w:pStyle w:val="ListParagraph"/>
+        <w:rPr>
+          <w:b/>
+          <w:bCs/>
+          <w:u w:val="single"/>
+          <w:rtl/>
+        </w:rPr>
+      </w:pPr>
+    </w:p>
+    <w:p>
+      <w:pPr>
+        <w:pStyle w:val="ListParagraph"/>
+        <w:rPr>
+          <w:b/>
+          <w:bCs/>
+          <w:u w:val="single"/>
+          <w:rtl/>
+        </w:rPr>
+      </w:pPr>
+    </w:p>
+    <w:p>
+      <w:pPr>
+        <w:pStyle w:val="ListParagraph"/>
+        <w:rPr>
+          <w:b/>
+          <w:bCs/>
+          <w:sz w:val="56"/>
+          <w:szCs w:val="56"/>
+          <w:u w:val="single"/>
+        </w:rPr>
+      </w:pPr>
+    </w:p>
+    <w:p>
+      <w:pPr>
+        <w:pStyle w:val="ListParagraph"/>
+        <w:numPr>
+          <w:ilvl w:val="0"/>
+          <w:numId w:val="12"/>
+        </w:numPr>
+        <w:rPr>
+          <w:rFonts w:hint="cs"/>
+          <w:b/>
+          <w:bCs/>
+          <w:sz w:val="56"/>
+          <w:szCs w:val="56"/>
+          <w:u w:val="single"/>
+        </w:rPr>
+      </w:pPr>
+      <w:proofErr w:type="spellStart"/>
+      <w:r>
+        <w:rPr>
+          <w:b/>
+          <w:bCs/>
+          <w:sz w:val="56"/>
+          <w:szCs w:val="56"/>
+          <w:u w:val="single"/>
+        </w:rPr>
+        <w:t>M</w:t>
+      </w:r>
+      <w:r>
+        <w:rPr>
+          <w:b/>
+          <w:bCs/>
+          <w:sz w:val="56"/>
+          <w:szCs w:val="56"/>
+          <w:u w:val="single"/>
+        </w:rPr>
+        <w:t>orpological</w:t>
+      </w:r>
+      <w:proofErr w:type="spellEnd"/>
+      <w:r>
+        <w:rPr>
+          <w:b/>
+          <w:bCs/>
+          <w:sz w:val="56"/>
+          <w:szCs w:val="56"/>
+          <w:u w:val="single"/>
+        </w:rPr>
+        <w:t xml:space="preserve"> O</w:t>
+      </w:r>
+      <w:r>
+        <w:rPr>
+          <w:b/>
+          <w:bCs/>
+          <w:sz w:val="56"/>
+          <w:szCs w:val="56"/>
+          <w:u w:val="single"/>
+        </w:rPr>
+        <w:t>perators</w:t>
+      </w:r>
+      <w:r>
+        <w:rPr>
+          <w:rFonts w:hint="cs"/>
+          <w:b/>
+          <w:bCs/>
+          <w:sz w:val="56"/>
+          <w:szCs w:val="56"/>
+          <w:u w:val="single"/>
+          <w:rtl/>
+        </w:rPr>
+        <w:t>:</w:t>
+      </w:r>
+    </w:p>
+    <w:p>
+      <w:pPr>
+        <w:rPr>
+          <w:rFonts w:hint="cs"/>
+          <w:b/>
+          <w:bCs/>
+          <w:sz w:val="56"/>
+          <w:szCs w:val="56"/>
+          <w:u w:val="single"/>
+          <w:rtl/>
+        </w:rPr>
+      </w:pPr>
     </w:p>
     <w:sectPr>
-      <w:headerReference w:type="default" r:id="rId8"/>
+      <w:headerReference w:type="default" r:id="rId12"/>
       <w:pgSz w:w="11906" w:h="16838"/>
       <w:pgMar w:top="1440" w:right="1800" w:bottom="1440" w:left="1800" w:header="708" w:footer="708" w:gutter="0"/>
       <w:cols w:space="708"/>
@@ -727,6 +1991,95 @@
     </w:lvl>
   </w:abstractNum>
   <w:abstractNum w:abstractNumId="3" w15:restartNumberingAfterBreak="0">
+    <w:nsid w:val="20BB53DE"/>
+    <w:multiLevelType w:val="hybridMultilevel"/>
+    <w:tmpl w:val="F5F0BDD6"/>
+    <w:lvl w:ilvl="0" w:tplc="0409000F">
+      <w:start w:val="1"/>
+      <w:numFmt w:val="decimal"/>
+      <w:lvlText w:val="%1."/>
+      <w:lvlJc w:val="left"/>
+      <w:pPr>
+        <w:ind w:left="720" w:hanging="360"/>
+      </w:pPr>
+      <w:rPr>
+        <w:rFonts w:hint="default"/>
+      </w:rPr>
+    </w:lvl>
+    <w:lvl w:ilvl="1" w:tplc="04090019" w:tentative="1">
+      <w:start w:val="1"/>
+      <w:numFmt w:val="lowerLetter"/>
+      <w:lvlText w:val="%2."/>
+      <w:lvlJc w:val="left"/>
+      <w:pPr>
+        <w:ind w:left="1440" w:hanging="360"/>
+      </w:pPr>
+    </w:lvl>
+    <w:lvl w:ilvl="2" w:tplc="0409001B" w:tentative="1">
+      <w:start w:val="1"/>
+      <w:numFmt w:val="lowerRoman"/>
+      <w:lvlText w:val="%3."/>
+      <w:lvlJc w:val="right"/>
+      <w:pPr>
+        <w:ind w:left="2160" w:hanging="180"/>
+      </w:pPr>
+    </w:lvl>
+    <w:lvl w:ilvl="3" w:tplc="0409000F" w:tentative="1">
+      <w:start w:val="1"/>
+      <w:numFmt w:val="decimal"/>
+      <w:lvlText w:val="%4."/>
+      <w:lvlJc w:val="left"/>
+      <w:pPr>
+        <w:ind w:left="2880" w:hanging="360"/>
+      </w:pPr>
+    </w:lvl>
+    <w:lvl w:ilvl="4" w:tplc="04090019" w:tentative="1">
+      <w:start w:val="1"/>
+      <w:numFmt w:val="lowerLetter"/>
+      <w:lvlText w:val="%5."/>
+      <w:lvlJc w:val="left"/>
+      <w:pPr>
+        <w:ind w:left="3600" w:hanging="360"/>
+      </w:pPr>
+    </w:lvl>
+    <w:lvl w:ilvl="5" w:tplc="0409001B" w:tentative="1">
+      <w:start w:val="1"/>
+      <w:numFmt w:val="lowerRoman"/>
+      <w:lvlText w:val="%6."/>
+      <w:lvlJc w:val="right"/>
+      <w:pPr>
+        <w:ind w:left="4320" w:hanging="180"/>
+      </w:pPr>
+    </w:lvl>
+    <w:lvl w:ilvl="6" w:tplc="0409000F" w:tentative="1">
+      <w:start w:val="1"/>
+      <w:numFmt w:val="decimal"/>
+      <w:lvlText w:val="%7."/>
+      <w:lvlJc w:val="left"/>
+      <w:pPr>
+        <w:ind w:left="5040" w:hanging="360"/>
+      </w:pPr>
+    </w:lvl>
+    <w:lvl w:ilvl="7" w:tplc="04090019" w:tentative="1">
+      <w:start w:val="1"/>
+      <w:numFmt w:val="lowerLetter"/>
+      <w:lvlText w:val="%8."/>
+      <w:lvlJc w:val="left"/>
+      <w:pPr>
+        <w:ind w:left="5760" w:hanging="360"/>
+      </w:pPr>
+    </w:lvl>
+    <w:lvl w:ilvl="8" w:tplc="0409001B" w:tentative="1">
+      <w:start w:val="1"/>
+      <w:numFmt w:val="lowerRoman"/>
+      <w:lvlText w:val="%9."/>
+      <w:lvlJc w:val="right"/>
+      <w:pPr>
+        <w:ind w:left="6480" w:hanging="180"/>
+      </w:pPr>
+    </w:lvl>
+  </w:abstractNum>
+  <w:abstractNum w:abstractNumId="4" w15:restartNumberingAfterBreak="0">
     <w:nsid w:val="22BC42F9"/>
     <w:multiLevelType w:val="multilevel"/>
     <w:tmpl w:val="3C3085F2"/>
@@ -839,7 +2192,7 @@
       </w:rPr>
     </w:lvl>
   </w:abstractNum>
-  <w:abstractNum w:abstractNumId="4" w15:restartNumberingAfterBreak="0">
+  <w:abstractNum w:abstractNumId="5" w15:restartNumberingAfterBreak="0">
     <w:nsid w:val="3A8E27C9"/>
     <w:multiLevelType w:val="multilevel"/>
     <w:tmpl w:val="0D7EE256"/>
@@ -952,7 +2305,7 @@
       </w:rPr>
     </w:lvl>
   </w:abstractNum>
-  <w:abstractNum w:abstractNumId="5" w15:restartNumberingAfterBreak="0">
+  <w:abstractNum w:abstractNumId="6" w15:restartNumberingAfterBreak="0">
     <w:nsid w:val="45767426"/>
     <w:multiLevelType w:val="multilevel"/>
     <w:tmpl w:val="527CE580"/>
@@ -1065,7 +2418,7 @@
       </w:rPr>
     </w:lvl>
   </w:abstractNum>
-  <w:abstractNum w:abstractNumId="6" w15:restartNumberingAfterBreak="0">
+  <w:abstractNum w:abstractNumId="7" w15:restartNumberingAfterBreak="0">
     <w:nsid w:val="4A961148"/>
     <w:multiLevelType w:val="multilevel"/>
     <w:tmpl w:val="527CE580"/>
@@ -1178,7 +2531,7 @@
       </w:rPr>
     </w:lvl>
   </w:abstractNum>
-  <w:abstractNum w:abstractNumId="7" w15:restartNumberingAfterBreak="0">
+  <w:abstractNum w:abstractNumId="8" w15:restartNumberingAfterBreak="0">
     <w:nsid w:val="52E02773"/>
     <w:multiLevelType w:val="multilevel"/>
     <w:tmpl w:val="527CE580"/>
@@ -1291,7 +2644,7 @@
       </w:rPr>
     </w:lvl>
   </w:abstractNum>
-  <w:abstractNum w:abstractNumId="8" w15:restartNumberingAfterBreak="0">
+  <w:abstractNum w:abstractNumId="9" w15:restartNumberingAfterBreak="0">
     <w:nsid w:val="5B1C1BEE"/>
     <w:multiLevelType w:val="multilevel"/>
     <w:tmpl w:val="527CE580"/>
@@ -1404,7 +2757,7 @@
       </w:rPr>
     </w:lvl>
   </w:abstractNum>
-  <w:abstractNum w:abstractNumId="9" w15:restartNumberingAfterBreak="0">
+  <w:abstractNum w:abstractNumId="10" w15:restartNumberingAfterBreak="0">
     <w:nsid w:val="7108016D"/>
     <w:multiLevelType w:val="hybridMultilevel"/>
     <w:tmpl w:val="81A2992C"/>
@@ -1493,7 +2846,7 @@
       </w:pPr>
     </w:lvl>
   </w:abstractNum>
-  <w:abstractNum w:abstractNumId="10" w15:restartNumberingAfterBreak="0">
+  <w:abstractNum w:abstractNumId="11" w15:restartNumberingAfterBreak="0">
     <w:nsid w:val="72ED303A"/>
     <w:multiLevelType w:val="multilevel"/>
     <w:tmpl w:val="527CE580"/>
@@ -1604,40 +2957,134 @@
       <w:rPr>
         <w:rFonts w:hint="default"/>
       </w:rPr>
+    </w:lvl>
+  </w:abstractNum>
+  <w:abstractNum w:abstractNumId="12" w15:restartNumberingAfterBreak="0">
+    <w:nsid w:val="777E7FE7"/>
+    <w:multiLevelType w:val="hybridMultilevel"/>
+    <w:tmpl w:val="1B4EF3BE"/>
+    <w:lvl w:ilvl="0" w:tplc="AA0E4AA4">
+      <w:numFmt w:val="decimal"/>
+      <w:lvlText w:val="%1."/>
+      <w:lvlJc w:val="left"/>
+      <w:pPr>
+        <w:ind w:left="720" w:hanging="360"/>
+      </w:pPr>
+      <w:rPr>
+        <w:rFonts w:hint="default"/>
+      </w:rPr>
+    </w:lvl>
+    <w:lvl w:ilvl="1" w:tplc="04090019" w:tentative="1">
+      <w:start w:val="1"/>
+      <w:numFmt w:val="lowerLetter"/>
+      <w:lvlText w:val="%2."/>
+      <w:lvlJc w:val="left"/>
+      <w:pPr>
+        <w:ind w:left="1440" w:hanging="360"/>
+      </w:pPr>
+    </w:lvl>
+    <w:lvl w:ilvl="2" w:tplc="0409001B" w:tentative="1">
+      <w:start w:val="1"/>
+      <w:numFmt w:val="lowerRoman"/>
+      <w:lvlText w:val="%3."/>
+      <w:lvlJc w:val="right"/>
+      <w:pPr>
+        <w:ind w:left="2160" w:hanging="180"/>
+      </w:pPr>
+    </w:lvl>
+    <w:lvl w:ilvl="3" w:tplc="0409000F" w:tentative="1">
+      <w:start w:val="1"/>
+      <w:numFmt w:val="decimal"/>
+      <w:lvlText w:val="%4."/>
+      <w:lvlJc w:val="left"/>
+      <w:pPr>
+        <w:ind w:left="2880" w:hanging="360"/>
+      </w:pPr>
+    </w:lvl>
+    <w:lvl w:ilvl="4" w:tplc="04090019" w:tentative="1">
+      <w:start w:val="1"/>
+      <w:numFmt w:val="lowerLetter"/>
+      <w:lvlText w:val="%5."/>
+      <w:lvlJc w:val="left"/>
+      <w:pPr>
+        <w:ind w:left="3600" w:hanging="360"/>
+      </w:pPr>
+    </w:lvl>
+    <w:lvl w:ilvl="5" w:tplc="0409001B" w:tentative="1">
+      <w:start w:val="1"/>
+      <w:numFmt w:val="lowerRoman"/>
+      <w:lvlText w:val="%6."/>
+      <w:lvlJc w:val="right"/>
+      <w:pPr>
+        <w:ind w:left="4320" w:hanging="180"/>
+      </w:pPr>
+    </w:lvl>
+    <w:lvl w:ilvl="6" w:tplc="0409000F" w:tentative="1">
+      <w:start w:val="1"/>
+      <w:numFmt w:val="decimal"/>
+      <w:lvlText w:val="%7."/>
+      <w:lvlJc w:val="left"/>
+      <w:pPr>
+        <w:ind w:left="5040" w:hanging="360"/>
+      </w:pPr>
+    </w:lvl>
+    <w:lvl w:ilvl="7" w:tplc="04090019" w:tentative="1">
+      <w:start w:val="1"/>
+      <w:numFmt w:val="lowerLetter"/>
+      <w:lvlText w:val="%8."/>
+      <w:lvlJc w:val="left"/>
+      <w:pPr>
+        <w:ind w:left="5760" w:hanging="360"/>
+      </w:pPr>
+    </w:lvl>
+    <w:lvl w:ilvl="8" w:tplc="0409001B" w:tentative="1">
+      <w:start w:val="1"/>
+      <w:numFmt w:val="lowerRoman"/>
+      <w:lvlText w:val="%9."/>
+      <w:lvlJc w:val="right"/>
+      <w:pPr>
+        <w:ind w:left="6480" w:hanging="180"/>
+      </w:pPr>
     </w:lvl>
   </w:abstractNum>
   <w:num w:numId="1">
     <w:abstractNumId w:val="1"/>
   </w:num>
   <w:num w:numId="2">
+    <w:abstractNumId w:val="10"/>
+  </w:num>
+  <w:num w:numId="3">
     <w:abstractNumId w:val="9"/>
   </w:num>
-  <w:num w:numId="3">
-    <w:abstractNumId w:val="8"/>
-  </w:num>
   <w:num w:numId="4">
-    <w:abstractNumId w:val="10"/>
+    <w:abstractNumId w:val="11"/>
   </w:num>
   <w:num w:numId="5">
-    <w:abstractNumId w:val="7"/>
+    <w:abstractNumId w:val="8"/>
   </w:num>
   <w:num w:numId="6">
     <w:abstractNumId w:val="0"/>
   </w:num>
   <w:num w:numId="7">
-    <w:abstractNumId w:val="3"/>
+    <w:abstractNumId w:val="4"/>
   </w:num>
   <w:num w:numId="8">
-    <w:abstractNumId w:val="5"/>
+    <w:abstractNumId w:val="6"/>
   </w:num>
   <w:num w:numId="9">
-    <w:abstractNumId w:val="6"/>
+    <w:abstractNumId w:val="7"/>
   </w:num>
   <w:num w:numId="10">
-    <w:abstractNumId w:val="4"/>
+    <w:abstractNumId w:val="5"/>
   </w:num>
   <w:num w:numId="11">
     <w:abstractNumId w:val="2"/>
+  </w:num>
+  <w:num w:numId="12">
+    <w:abstractNumId w:val="3"/>
+  </w:num>
+  <w:num w:numId="13">
+    <w:abstractNumId w:val="12"/>
   </w:num>
 </w:numbering>
 </file>
@@ -2492,7 +3939,7 @@
 </file>
 
 <file path=customXml/itemProps1.xml><?xml version="1.0" encoding="utf-8"?>
-<ds:datastoreItem xmlns:ds="http://schemas.openxmlformats.org/officeDocument/2006/customXml" ds:itemID="{B251C530-7C22-45F1-A6D2-CA57AF2D06C4}">
+<ds:datastoreItem xmlns:ds="http://schemas.openxmlformats.org/officeDocument/2006/customXml" ds:itemID="{81B396D8-69E6-47A1-BD65-C8AFA00D17FB}">
   <ds:schemaRefs>
     <ds:schemaRef ds:uri="http://schemas.openxmlformats.org/officeDocument/2006/bibliography"/>
   </ds:schemaRefs>

</xml_diff>